<commit_message>
added text ans solution after  Alex suggestion- update pdf
</commit_message>
<xml_diff>
--- a/Lab5_draft_da_campi/LAB5 draft campi.docx
+++ b/Lab5_draft_da_campi/LAB5 draft campi.docx
@@ -1,10 +1,10 @@
 
 <file path=word/document.xml><?xml version="1.0" encoding="utf-8"?>
-<w:document xmlns:wpc="http://schemas.microsoft.com/office/word/2010/wordprocessingCanvas" xmlns:cx="http://schemas.microsoft.com/office/drawing/2014/chartex" xmlns:cx1="http://schemas.microsoft.com/office/drawing/2015/9/8/chartex" xmlns:cx2="http://schemas.microsoft.com/office/drawing/2015/10/21/chartex" xmlns:cx3="http://schemas.microsoft.com/office/drawing/2016/5/9/chartex" xmlns:cx4="http://schemas.microsoft.com/office/drawing/2016/5/10/chartex" xmlns:cx5="http://schemas.microsoft.com/office/drawing/2016/5/11/chartex" xmlns:cx6="http://schemas.microsoft.com/office/drawing/2016/5/12/chartex" xmlns:cx7="http://schemas.microsoft.com/office/drawing/2016/5/13/chartex" xmlns:cx8="http://schemas.microsoft.com/office/drawing/2016/5/14/chartex" xmlns:mc="http://schemas.openxmlformats.org/markup-compatibility/2006" xmlns:aink="http://schemas.microsoft.com/office/drawing/2016/ink" xmlns:am3d="http://schemas.microsoft.com/office/drawing/2017/model3d" xmlns:o="urn:schemas-microsoft-com:office:office" xmlns:r="http://schemas.openxmlformats.org/officeDocument/2006/relationships" xmlns:m="http://schemas.openxmlformats.org/officeDocument/2006/math" xmlns:v="urn:schemas-microsoft-com:vml" xmlns:wp14="http://schemas.microsoft.com/office/word/2010/wordprocessingDrawing" xmlns:wp="http://schemas.openxmlformats.org/drawingml/2006/wordprocessingDrawing" xmlns:w10="urn:schemas-microsoft-com:office:word" xmlns:w="http://schemas.openxmlformats.org/wordprocessingml/2006/main" xmlns:w14="http://schemas.microsoft.com/office/word/2010/wordml" xmlns:w15="http://schemas.microsoft.com/office/word/2012/wordml" xmlns:w16cid="http://schemas.microsoft.com/office/word/2016/wordml/cid" xmlns:w16se="http://schemas.microsoft.com/office/word/2015/wordml/symex" xmlns:wpg="http://schemas.microsoft.com/office/word/2010/wordprocessingGroup" xmlns:wpi="http://schemas.microsoft.com/office/word/2010/wordprocessingInk" xmlns:wne="http://schemas.microsoft.com/office/word/2006/wordml" xmlns:wps="http://schemas.microsoft.com/office/word/2010/wordprocessingShape" mc:Ignorable="w14 w15 w16se w16cid wp14">
+<w:document xmlns:wpc="http://schemas.microsoft.com/office/word/2010/wordprocessingCanvas" xmlns:cx="http://schemas.microsoft.com/office/drawing/2014/chartex" xmlns:cx1="http://schemas.microsoft.com/office/drawing/2015/9/8/chartex" xmlns:cx2="http://schemas.microsoft.com/office/drawing/2015/10/21/chartex" xmlns:cx3="http://schemas.microsoft.com/office/drawing/2016/5/9/chartex" xmlns:cx4="http://schemas.microsoft.com/office/drawing/2016/5/10/chartex" xmlns:cx5="http://schemas.microsoft.com/office/drawing/2016/5/11/chartex" xmlns:cx6="http://schemas.microsoft.com/office/drawing/2016/5/12/chartex" xmlns:cx7="http://schemas.microsoft.com/office/drawing/2016/5/13/chartex" xmlns:cx8="http://schemas.microsoft.com/office/drawing/2016/5/14/chartex" xmlns:mc="http://schemas.openxmlformats.org/markup-compatibility/2006" xmlns:aink="http://schemas.microsoft.com/office/drawing/2016/ink" xmlns:am3d="http://schemas.microsoft.com/office/drawing/2017/model3d" xmlns:o="urn:schemas-microsoft-com:office:office" xmlns:r="http://schemas.openxmlformats.org/officeDocument/2006/relationships" xmlns:m="http://schemas.openxmlformats.org/officeDocument/2006/math" xmlns:v="urn:schemas-microsoft-com:vml" xmlns:wp14="http://schemas.microsoft.com/office/word/2010/wordprocessingDrawing" xmlns:wp="http://schemas.openxmlformats.org/drawingml/2006/wordprocessingDrawing" xmlns:w10="urn:schemas-microsoft-com:office:word" xmlns:w="http://schemas.openxmlformats.org/wordprocessingml/2006/main" xmlns:w14="http://schemas.microsoft.com/office/word/2010/wordml" xmlns:w15="http://schemas.microsoft.com/office/word/2012/wordml" xmlns:w16cex="http://schemas.microsoft.com/office/word/2018/wordml/cex" xmlns:w16cid="http://schemas.microsoft.com/office/word/2016/wordml/cid" xmlns:w16="http://schemas.microsoft.com/office/word/2018/wordml" xmlns:w16se="http://schemas.microsoft.com/office/word/2015/wordml/symex" xmlns:wpg="http://schemas.microsoft.com/office/word/2010/wordprocessingGroup" xmlns:wpi="http://schemas.microsoft.com/office/word/2010/wordprocessingInk" xmlns:wne="http://schemas.microsoft.com/office/word/2006/wordml" xmlns:wps="http://schemas.microsoft.com/office/word/2010/wordprocessingShape" mc:Ignorable="w14 w15 w16se w16cid w16 w16cex wp14">
   <w:body>
     <w:p>
       <w:pPr>
-        <w:pStyle w:val="Titolo1"/>
+        <w:pStyle w:val="Heading1"/>
         <w:numPr>
           <w:ilvl w:val="0"/>
           <w:numId w:val="4"/>
@@ -25,7 +25,7 @@
     </w:p>
     <w:p>
       <w:pPr>
-        <w:pStyle w:val="Titolo2"/>
+        <w:pStyle w:val="Heading2"/>
         <w:numPr>
           <w:ilvl w:val="1"/>
           <w:numId w:val="4"/>
@@ -89,7 +89,43 @@
           <w:rFonts w:ascii="Times New Roman" w:hAnsi="Times New Roman" w:cs="Times New Roman"/>
           <w:lang w:val="it-IT"/>
         </w:rPr>
-        <w:t xml:space="preserve"> punto cosi defin</w:t>
+        <w:t xml:space="preserve"> </w:t>
+      </w:r>
+      <w:r>
+        <w:rPr>
+          <w:rFonts w:ascii="Times New Roman" w:hAnsi="Times New Roman" w:cs="Times New Roman"/>
+          <w:lang w:val="it-IT"/>
+        </w:rPr>
+        <w:t>“</w:t>
+      </w:r>
+      <w:r>
+        <w:rPr>
+          <w:rFonts w:ascii="Times New Roman" w:hAnsi="Times New Roman" w:cs="Times New Roman"/>
+          <w:lang w:val="it-IT"/>
+        </w:rPr>
+        <w:t>punto</w:t>
+      </w:r>
+      <w:r>
+        <w:rPr>
+          <w:rFonts w:ascii="Times New Roman" w:hAnsi="Times New Roman" w:cs="Times New Roman"/>
+          <w:lang w:val="it-IT"/>
+        </w:rPr>
+        <w:t>”</w:t>
+      </w:r>
+      <w:r>
+        <w:rPr>
+          <w:rFonts w:ascii="Times New Roman" w:hAnsi="Times New Roman" w:cs="Times New Roman"/>
+          <w:lang w:val="it-IT"/>
+        </w:rPr>
+        <w:t xml:space="preserve"> </w:t>
+      </w:r>
+      <w:proofErr w:type="gramStart"/>
+      <w:r>
+        <w:rPr>
+          <w:rFonts w:ascii="Times New Roman" w:hAnsi="Times New Roman" w:cs="Times New Roman"/>
+          <w:lang w:val="it-IT"/>
+        </w:rPr>
+        <w:t>cos</w:t>
       </w:r>
       <w:r>
         <w:rPr>
@@ -98,6 +134,35 @@
         </w:rPr>
         <w:t>i</w:t>
       </w:r>
+      <w:proofErr w:type="gramEnd"/>
+      <w:r>
+        <w:rPr>
+          <w:rFonts w:ascii="Times New Roman" w:hAnsi="Times New Roman" w:cs="Times New Roman"/>
+          <w:lang w:val="it-IT"/>
+        </w:rPr>
+        <w:t xml:space="preserve"> </w:t>
+      </w:r>
+      <w:r>
+        <w:rPr>
+          <w:rFonts w:ascii="Times New Roman" w:hAnsi="Times New Roman" w:cs="Times New Roman"/>
+          <w:lang w:val="it-IT"/>
+        </w:rPr>
+        <w:t>de</w:t>
+      </w:r>
+      <w:r>
+        <w:rPr>
+          <w:rFonts w:ascii="Times New Roman" w:hAnsi="Times New Roman" w:cs="Times New Roman"/>
+          <w:lang w:val="it-IT"/>
+        </w:rPr>
+        <w:t>fin</w:t>
+      </w:r>
+      <w:r>
+        <w:rPr>
+          <w:rFonts w:ascii="Times New Roman" w:hAnsi="Times New Roman" w:cs="Times New Roman"/>
+          <w:lang w:val="it-IT"/>
+        </w:rPr>
+        <w:t>i</w:t>
+      </w:r>
       <w:r>
         <w:rPr>
           <w:rFonts w:ascii="Times New Roman" w:hAnsi="Times New Roman" w:cs="Times New Roman"/>
@@ -108,7 +173,7 @@
     </w:p>
     <w:p>
       <w:pPr>
-        <w:pStyle w:val="NormaleWeb"/>
+        <w:pStyle w:val="NormalWeb"/>
       </w:pPr>
       <w:r>
         <w:t xml:space="preserve">typedef struct { float x; float y; } punto; </w:t>
@@ -176,6 +241,7 @@
         <w:t xml:space="preserve"> </w:t>
       </w:r>
       <w:proofErr w:type="spellStart"/>
+      <w:proofErr w:type="gramStart"/>
       <w:r>
         <w:rPr>
           <w:rFonts w:ascii="Times New Roman" w:hAnsi="Times New Roman" w:cs="Times New Roman"/>
@@ -189,7 +255,15 @@
           <w:rFonts w:ascii="Times New Roman" w:hAnsi="Times New Roman" w:cs="Times New Roman"/>
           <w:lang w:val="it-IT"/>
         </w:rPr>
-        <w:t>(punto p)</w:t>
+        <w:t>(</w:t>
+      </w:r>
+      <w:proofErr w:type="gramEnd"/>
+      <w:r>
+        <w:rPr>
+          <w:rFonts w:ascii="Times New Roman" w:hAnsi="Times New Roman" w:cs="Times New Roman"/>
+          <w:lang w:val="it-IT"/>
+        </w:rPr>
+        <w:t>punto p)</w:t>
       </w:r>
     </w:p>
     <w:p>
@@ -242,14 +316,7 @@
           <w:rFonts w:ascii="Times New Roman" w:hAnsi="Times New Roman" w:cs="Times New Roman"/>
           <w:lang w:val="it-IT"/>
         </w:rPr>
-        <w:t xml:space="preserve">” che crea un punto dopo aver chiesto le coordinate all’utente. </w:t>
-      </w:r>
-      <w:r>
-        <w:rPr>
-          <w:rFonts w:ascii="Times New Roman" w:hAnsi="Times New Roman" w:cs="Times New Roman"/>
-          <w:lang w:val="it-IT"/>
-        </w:rPr>
-        <w:t>La funzione avrà prototipo:</w:t>
+        <w:t>” che crea un punto dopo aver chiesto le coordinate all’utente. La funzione avrà prototipo:</w:t>
       </w:r>
     </w:p>
     <w:p>
@@ -276,19 +343,13 @@
         <w:t xml:space="preserve"> </w:t>
       </w:r>
       <w:proofErr w:type="spellStart"/>
-      <w:r>
-        <w:rPr>
-          <w:rFonts w:ascii="Times New Roman" w:hAnsi="Times New Roman" w:cs="Times New Roman"/>
-          <w:lang w:val="it-IT"/>
-        </w:rPr>
-        <w:t>acquisisci</w:t>
-      </w:r>
-      <w:r>
-        <w:rPr>
-          <w:rFonts w:ascii="Times New Roman" w:hAnsi="Times New Roman" w:cs="Times New Roman"/>
-          <w:lang w:val="it-IT"/>
-        </w:rPr>
-        <w:t>Punto</w:t>
+      <w:proofErr w:type="gramStart"/>
+      <w:r>
+        <w:rPr>
+          <w:rFonts w:ascii="Times New Roman" w:hAnsi="Times New Roman" w:cs="Times New Roman"/>
+          <w:lang w:val="it-IT"/>
+        </w:rPr>
+        <w:t>acquisisciPunto</w:t>
       </w:r>
       <w:proofErr w:type="spellEnd"/>
       <w:r>
@@ -296,21 +357,15 @@
           <w:rFonts w:ascii="Times New Roman" w:hAnsi="Times New Roman" w:cs="Times New Roman"/>
           <w:lang w:val="it-IT"/>
         </w:rPr>
-        <w:t xml:space="preserve">(punto </w:t>
-      </w:r>
-      <w:r>
-        <w:rPr>
-          <w:rFonts w:ascii="Times New Roman" w:hAnsi="Times New Roman" w:cs="Times New Roman"/>
-          <w:lang w:val="it-IT"/>
-        </w:rPr>
-        <w:t xml:space="preserve">* </w:t>
-      </w:r>
-      <w:r>
-        <w:rPr>
-          <w:rFonts w:ascii="Times New Roman" w:hAnsi="Times New Roman" w:cs="Times New Roman"/>
-          <w:lang w:val="it-IT"/>
-        </w:rPr>
-        <w:t>p)</w:t>
+        <w:t>(</w:t>
+      </w:r>
+      <w:proofErr w:type="gramEnd"/>
+      <w:r>
+        <w:rPr>
+          <w:rFonts w:ascii="Times New Roman" w:hAnsi="Times New Roman" w:cs="Times New Roman"/>
+          <w:lang w:val="it-IT"/>
+        </w:rPr>
+        <w:t>punto * p)</w:t>
       </w:r>
     </w:p>
     <w:p>
@@ -343,6 +398,7 @@
         <w:t xml:space="preserve">Punto </w:t>
       </w:r>
       <w:proofErr w:type="spellStart"/>
+      <w:proofErr w:type="gramStart"/>
       <w:r>
         <w:rPr>
           <w:rFonts w:ascii="Times New Roman" w:hAnsi="Times New Roman" w:cs="Times New Roman"/>
@@ -356,7 +412,15 @@
           <w:rFonts w:ascii="Times New Roman" w:hAnsi="Times New Roman" w:cs="Times New Roman"/>
           <w:lang w:val="it-IT"/>
         </w:rPr>
-        <w:t>()</w:t>
+        <w:t>(</w:t>
+      </w:r>
+      <w:proofErr w:type="gramEnd"/>
+      <w:r>
+        <w:rPr>
+          <w:rFonts w:ascii="Times New Roman" w:hAnsi="Times New Roman" w:cs="Times New Roman"/>
+          <w:lang w:val="it-IT"/>
+        </w:rPr>
+        <w:t>)</w:t>
       </w:r>
     </w:p>
     <w:p>
@@ -411,76 +475,50 @@
           <w:rFonts w:ascii="Times New Roman" w:hAnsi="Times New Roman" w:cs="Times New Roman"/>
           <w:lang w:val="it-IT"/>
         </w:rPr>
-        <w:t xml:space="preserve"> in cui sono nel vettore). </w:t>
-      </w:r>
-      <w:r>
-        <w:rPr>
-          <w:rFonts w:ascii="Times New Roman" w:hAnsi="Times New Roman" w:cs="Times New Roman"/>
-          <w:lang w:val="it-IT"/>
-        </w:rPr>
-        <w:t>La funzione avrà prototipo:</w:t>
-      </w:r>
-    </w:p>
-    <w:p>
-      <w:pPr>
-        <w:rPr>
-          <w:rFonts w:ascii="Times New Roman" w:hAnsi="Times New Roman" w:cs="Times New Roman"/>
-          <w:lang w:val="it-IT"/>
-        </w:rPr>
-      </w:pPr>
-      <w:r>
-        <w:rPr>
-          <w:rFonts w:ascii="Times New Roman" w:hAnsi="Times New Roman" w:cs="Times New Roman"/>
-          <w:lang w:val="it-IT"/>
-        </w:rPr>
-        <w:t>float</w:t>
-      </w:r>
-      <w:r>
-        <w:rPr>
-          <w:rFonts w:ascii="Times New Roman" w:hAnsi="Times New Roman" w:cs="Times New Roman"/>
-          <w:lang w:val="it-IT"/>
-        </w:rPr>
-        <w:t xml:space="preserve"> </w:t>
-      </w:r>
-      <w:r>
-        <w:rPr>
-          <w:rFonts w:ascii="Times New Roman" w:hAnsi="Times New Roman" w:cs="Times New Roman"/>
-          <w:lang w:val="it-IT"/>
-        </w:rPr>
-        <w:t>lunghezza</w:t>
-      </w:r>
-      <w:r>
-        <w:rPr>
-          <w:rFonts w:ascii="Times New Roman" w:hAnsi="Times New Roman" w:cs="Times New Roman"/>
-          <w:lang w:val="it-IT"/>
-        </w:rPr>
-        <w:t xml:space="preserve">(punto </w:t>
-      </w:r>
-      <w:r>
-        <w:rPr>
-          <w:rFonts w:ascii="Times New Roman" w:hAnsi="Times New Roman" w:cs="Times New Roman"/>
-          <w:lang w:val="it-IT"/>
-        </w:rPr>
-        <w:t>linea[]</w:t>
-      </w:r>
-      <w:r>
-        <w:rPr>
-          <w:rFonts w:ascii="Times New Roman" w:hAnsi="Times New Roman" w:cs="Times New Roman"/>
-          <w:lang w:val="it-IT"/>
-        </w:rPr>
-        <w:t>)</w:t>
-      </w:r>
-    </w:p>
-    <w:p>
-      <w:pPr>
-        <w:rPr>
-          <w:lang w:val="it-IT"/>
-        </w:rPr>
-      </w:pPr>
-    </w:p>
-    <w:p>
-      <w:pPr>
-        <w:pStyle w:val="Titolo2"/>
+        <w:t xml:space="preserve"> in cui sono nel vettore). La funzione avrà prototipo:</w:t>
+      </w:r>
+    </w:p>
+    <w:p>
+      <w:pPr>
+        <w:rPr>
+          <w:rFonts w:ascii="Times New Roman" w:hAnsi="Times New Roman" w:cs="Times New Roman"/>
+          <w:lang w:val="it-IT"/>
+        </w:rPr>
+      </w:pPr>
+      <w:r>
+        <w:rPr>
+          <w:rFonts w:ascii="Times New Roman" w:hAnsi="Times New Roman" w:cs="Times New Roman"/>
+          <w:lang w:val="it-IT"/>
+        </w:rPr>
+        <w:t xml:space="preserve">float </w:t>
+      </w:r>
+      <w:proofErr w:type="gramStart"/>
+      <w:r>
+        <w:rPr>
+          <w:rFonts w:ascii="Times New Roman" w:hAnsi="Times New Roman" w:cs="Times New Roman"/>
+          <w:lang w:val="it-IT"/>
+        </w:rPr>
+        <w:t>lunghezza(</w:t>
+      </w:r>
+      <w:proofErr w:type="gramEnd"/>
+      <w:r>
+        <w:rPr>
+          <w:rFonts w:ascii="Times New Roman" w:hAnsi="Times New Roman" w:cs="Times New Roman"/>
+          <w:lang w:val="it-IT"/>
+        </w:rPr>
+        <w:t>punto linea[])</w:t>
+      </w:r>
+    </w:p>
+    <w:p>
+      <w:pPr>
+        <w:rPr>
+          <w:lang w:val="it-IT"/>
+        </w:rPr>
+      </w:pPr>
+    </w:p>
+    <w:p>
+      <w:pPr>
+        <w:pStyle w:val="Heading2"/>
         <w:numPr>
           <w:ilvl w:val="1"/>
           <w:numId w:val="4"/>
@@ -501,19 +539,12 @@
           <w:rFonts w:ascii="Times New Roman" w:hAnsi="Times New Roman"/>
           <w:lang w:val="it-IT"/>
         </w:rPr>
-        <w:t xml:space="preserve">Problema </w:t>
-      </w:r>
-      <w:r>
-        <w:rPr>
-          <w:rFonts w:ascii="Times New Roman" w:hAnsi="Times New Roman"/>
-          <w:lang w:val="it-IT"/>
-        </w:rPr>
-        <w:t>2</w:t>
-      </w:r>
-    </w:p>
-    <w:p>
-      <w:pPr>
-        <w:pStyle w:val="Corpotesto"/>
+        <w:t>Problema 2</w:t>
+      </w:r>
+    </w:p>
+    <w:p>
+      <w:pPr>
+        <w:pStyle w:val="BodyText"/>
         <w:rPr>
           <w:lang w:val="it-IT" w:eastAsia="zh-CN"/>
         </w:rPr>
@@ -551,45 +582,88 @@
     </w:p>
     <w:p>
       <w:pPr>
-        <w:pStyle w:val="Corpotesto"/>
-        <w:rPr>
-          <w:lang w:val="it-IT" w:eastAsia="zh-CN"/>
-        </w:rPr>
-      </w:pPr>
-      <w:r>
-        <w:rPr>
-          <w:lang w:val="it-IT" w:eastAsia="zh-CN"/>
-        </w:rPr>
-        <w:t>#</w:t>
+        <w:pStyle w:val="BodyText"/>
+        <w:rPr>
+          <w:lang w:val="en-US" w:eastAsia="zh-CN"/>
+        </w:rPr>
+      </w:pPr>
+      <w:r>
+        <w:rPr>
+          <w:lang w:val="en-US" w:eastAsia="zh-CN"/>
+        </w:rPr>
+        <w:t>#define MAXSTRLEN 101</w:t>
+      </w:r>
+    </w:p>
+    <w:p>
+      <w:pPr>
+        <w:pStyle w:val="BodyText"/>
+        <w:rPr>
+          <w:lang w:val="en-US" w:eastAsia="zh-CN"/>
+        </w:rPr>
+      </w:pPr>
+      <w:r>
+        <w:rPr>
+          <w:lang w:val="en-US" w:eastAsia="zh-CN"/>
+        </w:rPr>
+        <w:t>typedef struct {</w:t>
+      </w:r>
+    </w:p>
+    <w:p>
+      <w:pPr>
+        <w:pStyle w:val="BodyText"/>
+        <w:rPr>
+          <w:lang w:val="en-US" w:eastAsia="zh-CN"/>
+        </w:rPr>
+      </w:pPr>
+      <w:r>
+        <w:rPr>
+          <w:lang w:val="en-US" w:eastAsia="zh-CN"/>
+        </w:rPr>
+        <w:tab/>
+        <w:t xml:space="preserve">char </w:t>
       </w:r>
       <w:proofErr w:type="spellStart"/>
-      <w:r>
-        <w:rPr>
-          <w:lang w:val="it-IT" w:eastAsia="zh-CN"/>
-        </w:rPr>
-        <w:t>define</w:t>
+      <w:proofErr w:type="gramStart"/>
+      <w:r>
+        <w:rPr>
+          <w:lang w:val="en-US" w:eastAsia="zh-CN"/>
+        </w:rPr>
+        <w:t>cognome</w:t>
       </w:r>
       <w:proofErr w:type="spellEnd"/>
       <w:r>
         <w:rPr>
-          <w:lang w:val="it-IT" w:eastAsia="zh-CN"/>
-        </w:rPr>
-        <w:t xml:space="preserve"> MAXSTRLEN 101</w:t>
-      </w:r>
-    </w:p>
-    <w:p>
-      <w:pPr>
-        <w:pStyle w:val="Corpotesto"/>
-        <w:rPr>
-          <w:lang w:val="it-IT" w:eastAsia="zh-CN"/>
-        </w:rPr>
-      </w:pPr>
+          <w:lang w:val="en-US" w:eastAsia="zh-CN"/>
+        </w:rPr>
+        <w:t>[</w:t>
+      </w:r>
+      <w:proofErr w:type="gramEnd"/>
+      <w:r>
+        <w:rPr>
+          <w:lang w:val="en-US" w:eastAsia="zh-CN"/>
+        </w:rPr>
+        <w:t>MAXSTRLEN];</w:t>
+      </w:r>
+    </w:p>
+    <w:p>
+      <w:pPr>
+        <w:pStyle w:val="BodyText"/>
+        <w:rPr>
+          <w:lang w:val="it-IT" w:eastAsia="zh-CN"/>
+        </w:rPr>
+      </w:pPr>
+      <w:r>
+        <w:rPr>
+          <w:lang w:val="en-US" w:eastAsia="zh-CN"/>
+        </w:rPr>
+        <w:tab/>
+      </w:r>
       <w:proofErr w:type="spellStart"/>
       <w:r>
         <w:rPr>
           <w:lang w:val="it-IT" w:eastAsia="zh-CN"/>
         </w:rPr>
-        <w:t>typedef</w:t>
+        <w:t>char</w:t>
       </w:r>
       <w:proofErr w:type="spellEnd"/>
       <w:r>
@@ -598,110 +672,66 @@
         </w:rPr>
         <w:t xml:space="preserve"> </w:t>
       </w:r>
+      <w:proofErr w:type="gramStart"/>
+      <w:r>
+        <w:rPr>
+          <w:lang w:val="it-IT" w:eastAsia="zh-CN"/>
+        </w:rPr>
+        <w:t>nome[</w:t>
+      </w:r>
+      <w:proofErr w:type="gramEnd"/>
+      <w:r>
+        <w:rPr>
+          <w:lang w:val="it-IT" w:eastAsia="zh-CN"/>
+        </w:rPr>
+        <w:t>MAXSTRLEN];</w:t>
+      </w:r>
+    </w:p>
+    <w:p>
+      <w:pPr>
+        <w:pStyle w:val="BodyText"/>
+        <w:rPr>
+          <w:lang w:val="it-IT" w:eastAsia="zh-CN"/>
+        </w:rPr>
+      </w:pPr>
+      <w:r>
+        <w:rPr>
+          <w:lang w:val="it-IT" w:eastAsia="zh-CN"/>
+        </w:rPr>
+        <w:tab/>
+      </w:r>
       <w:proofErr w:type="spellStart"/>
       <w:r>
         <w:rPr>
           <w:lang w:val="it-IT" w:eastAsia="zh-CN"/>
         </w:rPr>
-        <w:t>struct</w:t>
+        <w:t>char</w:t>
       </w:r>
       <w:proofErr w:type="spellEnd"/>
       <w:r>
         <w:rPr>
           <w:lang w:val="it-IT" w:eastAsia="zh-CN"/>
         </w:rPr>
-        <w:t xml:space="preserve"> {</w:t>
-      </w:r>
-    </w:p>
-    <w:p>
-      <w:pPr>
-        <w:pStyle w:val="Corpotesto"/>
-        <w:rPr>
-          <w:lang w:val="it-IT" w:eastAsia="zh-CN"/>
-        </w:rPr>
-      </w:pPr>
-      <w:r>
-        <w:rPr>
-          <w:lang w:val="it-IT" w:eastAsia="zh-CN"/>
-        </w:rPr>
-        <w:tab/>
-      </w:r>
-      <w:proofErr w:type="spellStart"/>
-      <w:r>
-        <w:rPr>
-          <w:lang w:val="it-IT" w:eastAsia="zh-CN"/>
-        </w:rPr>
-        <w:t>char</w:t>
-      </w:r>
-      <w:proofErr w:type="spellEnd"/>
-      <w:r>
-        <w:rPr>
-          <w:lang w:val="it-IT" w:eastAsia="zh-CN"/>
-        </w:rPr>
-        <w:t xml:space="preserve"> cognome[MAXSTRLEN];</w:t>
-      </w:r>
-    </w:p>
-    <w:p>
-      <w:pPr>
-        <w:pStyle w:val="Corpotesto"/>
-        <w:rPr>
-          <w:lang w:val="it-IT" w:eastAsia="zh-CN"/>
-        </w:rPr>
-      </w:pPr>
-      <w:r>
-        <w:rPr>
-          <w:lang w:val="it-IT" w:eastAsia="zh-CN"/>
-        </w:rPr>
-        <w:tab/>
-      </w:r>
-      <w:proofErr w:type="spellStart"/>
-      <w:r>
-        <w:rPr>
-          <w:lang w:val="it-IT" w:eastAsia="zh-CN"/>
-        </w:rPr>
-        <w:t>char</w:t>
-      </w:r>
-      <w:proofErr w:type="spellEnd"/>
-      <w:r>
-        <w:rPr>
-          <w:lang w:val="it-IT" w:eastAsia="zh-CN"/>
-        </w:rPr>
-        <w:t xml:space="preserve"> nome[MAXSTRLEN];</w:t>
-      </w:r>
-    </w:p>
-    <w:p>
-      <w:pPr>
-        <w:pStyle w:val="Corpotesto"/>
-        <w:rPr>
-          <w:lang w:val="it-IT" w:eastAsia="zh-CN"/>
-        </w:rPr>
-      </w:pPr>
-      <w:r>
-        <w:rPr>
-          <w:lang w:val="it-IT" w:eastAsia="zh-CN"/>
-        </w:rPr>
-        <w:tab/>
-      </w:r>
-      <w:bookmarkStart w:id="0" w:name="_GoBack"/>
-      <w:bookmarkEnd w:id="0"/>
-      <w:proofErr w:type="spellStart"/>
-      <w:r>
-        <w:rPr>
-          <w:lang w:val="it-IT" w:eastAsia="zh-CN"/>
-        </w:rPr>
-        <w:t>char</w:t>
-      </w:r>
-      <w:proofErr w:type="spellEnd"/>
-      <w:r>
-        <w:rPr>
-          <w:lang w:val="it-IT" w:eastAsia="zh-CN"/>
-        </w:rPr>
-        <w:t xml:space="preserve"> cellulare[MAXSTRLEN];</w:t>
-      </w:r>
-    </w:p>
-    <w:p>
-      <w:pPr>
-        <w:pStyle w:val="Corpotesto"/>
+        <w:t xml:space="preserve"> </w:t>
+      </w:r>
+      <w:proofErr w:type="gramStart"/>
+      <w:r>
+        <w:rPr>
+          <w:lang w:val="it-IT" w:eastAsia="zh-CN"/>
+        </w:rPr>
+        <w:t>cellulare[</w:t>
+      </w:r>
+      <w:proofErr w:type="gramEnd"/>
+      <w:r>
+        <w:rPr>
+          <w:lang w:val="it-IT" w:eastAsia="zh-CN"/>
+        </w:rPr>
+        <w:t>MAXSTRLEN];</w:t>
+      </w:r>
+    </w:p>
+    <w:p>
+      <w:pPr>
+        <w:pStyle w:val="BodyText"/>
         <w:rPr>
           <w:lang w:val="it-IT" w:eastAsia="zh-CN"/>
         </w:rPr>
@@ -715,21 +745,35 @@
     </w:p>
     <w:p>
       <w:pPr>
-        <w:pStyle w:val="Corpotesto"/>
-        <w:rPr>
-          <w:lang w:val="it-IT" w:eastAsia="zh-CN"/>
-        </w:rPr>
-      </w:pPr>
-      <w:r>
-        <w:rPr>
-          <w:lang w:val="it-IT" w:eastAsia="zh-CN"/>
-        </w:rPr>
-        <w:t>Si limiti a un massimo di 10 il numero di recapiti memorizzabili.</w:t>
-      </w:r>
-    </w:p>
-    <w:p>
-      <w:pPr>
-        <w:pStyle w:val="Corpotesto"/>
+        <w:pStyle w:val="BodyText"/>
+        <w:rPr>
+          <w:lang w:val="it-IT" w:eastAsia="zh-CN"/>
+        </w:rPr>
+      </w:pPr>
+      <w:r>
+        <w:rPr>
+          <w:lang w:val="it-IT" w:eastAsia="zh-CN"/>
+        </w:rPr>
+        <w:t xml:space="preserve">Si limiti a un massimo di </w:t>
+      </w:r>
+      <w:proofErr w:type="gramStart"/>
+      <w:r>
+        <w:rPr>
+          <w:lang w:val="it-IT" w:eastAsia="zh-CN"/>
+        </w:rPr>
+        <w:t>10</w:t>
+      </w:r>
+      <w:proofErr w:type="gramEnd"/>
+      <w:r>
+        <w:rPr>
+          <w:lang w:val="it-IT" w:eastAsia="zh-CN"/>
+        </w:rPr>
+        <w:t xml:space="preserve"> il numero di recapiti memorizzabili.</w:t>
+      </w:r>
+    </w:p>
+    <w:p>
+      <w:pPr>
+        <w:pStyle w:val="BodyText"/>
         <w:rPr>
           <w:lang w:val="it-IT" w:eastAsia="zh-CN"/>
         </w:rPr>
@@ -832,7 +876,7 @@
 </file>
 
 <file path=word/numbering.xml><?xml version="1.0" encoding="utf-8"?>
-<w:numbering xmlns:wpc="http://schemas.microsoft.com/office/word/2010/wordprocessingCanvas" xmlns:cx="http://schemas.microsoft.com/office/drawing/2014/chartex" xmlns:cx1="http://schemas.microsoft.com/office/drawing/2015/9/8/chartex" xmlns:cx2="http://schemas.microsoft.com/office/drawing/2015/10/21/chartex" xmlns:cx3="http://schemas.microsoft.com/office/drawing/2016/5/9/chartex" xmlns:cx4="http://schemas.microsoft.com/office/drawing/2016/5/10/chartex" xmlns:cx5="http://schemas.microsoft.com/office/drawing/2016/5/11/chartex" xmlns:cx6="http://schemas.microsoft.com/office/drawing/2016/5/12/chartex" xmlns:cx7="http://schemas.microsoft.com/office/drawing/2016/5/13/chartex" xmlns:cx8="http://schemas.microsoft.com/office/drawing/2016/5/14/chartex" xmlns:mc="http://schemas.openxmlformats.org/markup-compatibility/2006" xmlns:aink="http://schemas.microsoft.com/office/drawing/2016/ink" xmlns:am3d="http://schemas.microsoft.com/office/drawing/2017/model3d" xmlns:o="urn:schemas-microsoft-com:office:office" xmlns:r="http://schemas.openxmlformats.org/officeDocument/2006/relationships" xmlns:m="http://schemas.openxmlformats.org/officeDocument/2006/math" xmlns:v="urn:schemas-microsoft-com:vml" xmlns:wp14="http://schemas.microsoft.com/office/word/2010/wordprocessingDrawing" xmlns:wp="http://schemas.openxmlformats.org/drawingml/2006/wordprocessingDrawing" xmlns:w10="urn:schemas-microsoft-com:office:word" xmlns:w="http://schemas.openxmlformats.org/wordprocessingml/2006/main" xmlns:w14="http://schemas.microsoft.com/office/word/2010/wordml" xmlns:w15="http://schemas.microsoft.com/office/word/2012/wordml" xmlns:w16cid="http://schemas.microsoft.com/office/word/2016/wordml/cid" xmlns:w16se="http://schemas.microsoft.com/office/word/2015/wordml/symex" xmlns:wpg="http://schemas.microsoft.com/office/word/2010/wordprocessingGroup" xmlns:wpi="http://schemas.microsoft.com/office/word/2010/wordprocessingInk" xmlns:wne="http://schemas.microsoft.com/office/word/2006/wordml" xmlns:wps="http://schemas.microsoft.com/office/word/2010/wordprocessingShape" mc:Ignorable="w14 w15 w16se w16cid wp14">
+<w:numbering xmlns:wpc="http://schemas.microsoft.com/office/word/2010/wordprocessingCanvas" xmlns:cx="http://schemas.microsoft.com/office/drawing/2014/chartex" xmlns:cx1="http://schemas.microsoft.com/office/drawing/2015/9/8/chartex" xmlns:cx2="http://schemas.microsoft.com/office/drawing/2015/10/21/chartex" xmlns:cx3="http://schemas.microsoft.com/office/drawing/2016/5/9/chartex" xmlns:cx4="http://schemas.microsoft.com/office/drawing/2016/5/10/chartex" xmlns:cx5="http://schemas.microsoft.com/office/drawing/2016/5/11/chartex" xmlns:cx6="http://schemas.microsoft.com/office/drawing/2016/5/12/chartex" xmlns:cx7="http://schemas.microsoft.com/office/drawing/2016/5/13/chartex" xmlns:cx8="http://schemas.microsoft.com/office/drawing/2016/5/14/chartex" xmlns:mc="http://schemas.openxmlformats.org/markup-compatibility/2006" xmlns:aink="http://schemas.microsoft.com/office/drawing/2016/ink" xmlns:am3d="http://schemas.microsoft.com/office/drawing/2017/model3d" xmlns:o="urn:schemas-microsoft-com:office:office" xmlns:r="http://schemas.openxmlformats.org/officeDocument/2006/relationships" xmlns:m="http://schemas.openxmlformats.org/officeDocument/2006/math" xmlns:v="urn:schemas-microsoft-com:vml" xmlns:wp14="http://schemas.microsoft.com/office/word/2010/wordprocessingDrawing" xmlns:wp="http://schemas.openxmlformats.org/drawingml/2006/wordprocessingDrawing" xmlns:w10="urn:schemas-microsoft-com:office:word" xmlns:w="http://schemas.openxmlformats.org/wordprocessingml/2006/main" xmlns:w14="http://schemas.microsoft.com/office/word/2010/wordml" xmlns:w15="http://schemas.microsoft.com/office/word/2012/wordml" xmlns:w16cex="http://schemas.microsoft.com/office/word/2018/wordml/cex" xmlns:w16cid="http://schemas.microsoft.com/office/word/2016/wordml/cid" xmlns:w16="http://schemas.microsoft.com/office/word/2018/wordml" xmlns:w16se="http://schemas.microsoft.com/office/word/2015/wordml/symex" xmlns:wpg="http://schemas.microsoft.com/office/word/2010/wordprocessingGroup" xmlns:wpi="http://schemas.microsoft.com/office/word/2010/wordprocessingInk" xmlns:wne="http://schemas.microsoft.com/office/word/2006/wordml" xmlns:wps="http://schemas.microsoft.com/office/word/2010/wordprocessingShape" mc:Ignorable="w14 w15 w16se w16cid w16 w16cex wp14">
   <w:abstractNum w:abstractNumId="0" w15:restartNumberingAfterBreak="0">
     <w:nsid w:val="00000001"/>
     <w:multiLevelType w:val="multilevel"/>
@@ -962,6 +1006,7 @@
     <w:lvl w:ilvl="0" w:tplc="08090017">
       <w:start w:val="1"/>
       <w:numFmt w:val="lowerLetter"/>
+      <w:pStyle w:val="Heading1"/>
       <w:lvlText w:val="%1)"/>
       <w:lvlJc w:val="left"/>
       <w:pPr>
@@ -974,6 +1019,7 @@
     <w:lvl w:ilvl="1" w:tplc="08090019" w:tentative="1">
       <w:start w:val="1"/>
       <w:numFmt w:val="lowerLetter"/>
+      <w:pStyle w:val="Heading2"/>
       <w:lvlText w:val="%2."/>
       <w:lvlJc w:val="left"/>
       <w:pPr>
@@ -1238,19 +1284,19 @@
 </file>
 
 <file path=word/styles.xml><?xml version="1.0" encoding="utf-8"?>
-<w:styles xmlns:mc="http://schemas.openxmlformats.org/markup-compatibility/2006" xmlns:r="http://schemas.openxmlformats.org/officeDocument/2006/relationships" xmlns:w="http://schemas.openxmlformats.org/wordprocessingml/2006/main" xmlns:w14="http://schemas.microsoft.com/office/word/2010/wordml" xmlns:w15="http://schemas.microsoft.com/office/word/2012/wordml" xmlns:w16cid="http://schemas.microsoft.com/office/word/2016/wordml/cid" xmlns:w16se="http://schemas.microsoft.com/office/word/2015/wordml/symex" mc:Ignorable="w14 w15 w16se w16cid">
+<w:styles xmlns:mc="http://schemas.openxmlformats.org/markup-compatibility/2006" xmlns:r="http://schemas.openxmlformats.org/officeDocument/2006/relationships" xmlns:w="http://schemas.openxmlformats.org/wordprocessingml/2006/main" xmlns:w14="http://schemas.microsoft.com/office/word/2010/wordml" xmlns:w15="http://schemas.microsoft.com/office/word/2012/wordml" xmlns:w16cex="http://schemas.microsoft.com/office/word/2018/wordml/cex" xmlns:w16cid="http://schemas.microsoft.com/office/word/2016/wordml/cid" xmlns:w16="http://schemas.microsoft.com/office/word/2018/wordml" xmlns:w16se="http://schemas.microsoft.com/office/word/2015/wordml/symex" mc:Ignorable="w14 w15 w16se w16cid w16 w16cex">
   <w:docDefaults>
     <w:rPrDefault>
       <w:rPr>
         <w:rFonts w:asciiTheme="minorHAnsi" w:eastAsiaTheme="minorHAnsi" w:hAnsiTheme="minorHAnsi" w:cstheme="minorBidi"/>
         <w:sz w:val="24"/>
         <w:szCs w:val="24"/>
-        <w:lang w:eastAsia="en-US" w:bidi="ar-SA"/>
+        <w:lang w:val="en-IT" w:eastAsia="en-US" w:bidi="ar-SA"/>
       </w:rPr>
     </w:rPrDefault>
     <w:pPrDefault/>
   </w:docDefaults>
-  <w:latentStyles w:defLockedState="0" w:defUIPriority="99" w:defSemiHidden="0" w:defUnhideWhenUsed="0" w:defQFormat="0" w:count="375">
+  <w:latentStyles w:defLockedState="0" w:defUIPriority="99" w:defSemiHidden="0" w:defUnhideWhenUsed="0" w:defQFormat="0" w:count="376">
     <w:lsdException w:name="Normal" w:uiPriority="0" w:qFormat="1"/>
     <w:lsdException w:name="heading 1" w:uiPriority="0" w:qFormat="1"/>
     <w:lsdException w:name="heading 2" w:semiHidden="1" w:uiPriority="0" w:unhideWhenUsed="1" w:qFormat="1"/>
@@ -1356,7 +1402,6 @@
     <w:lsdException w:name="HTML Sample" w:semiHidden="1" w:unhideWhenUsed="1"/>
     <w:lsdException w:name="HTML Typewriter" w:semiHidden="1" w:unhideWhenUsed="1"/>
     <w:lsdException w:name="HTML Variable" w:semiHidden="1" w:unhideWhenUsed="1"/>
-    <w:lsdException w:name="Normal Table" w:semiHidden="1" w:unhideWhenUsed="1"/>
     <w:lsdException w:name="annotation subject" w:semiHidden="1" w:unhideWhenUsed="1"/>
     <w:lsdException w:name="No List" w:semiHidden="1" w:unhideWhenUsed="1"/>
     <w:lsdException w:name="Outline List 1" w:semiHidden="1" w:unhideWhenUsed="1"/>
@@ -1403,10 +1448,8 @@
     <w:lsdException w:name="Table Subtle 2" w:semiHidden="1" w:unhideWhenUsed="1"/>
     <w:lsdException w:name="Table Web 1" w:semiHidden="1" w:unhideWhenUsed="1"/>
     <w:lsdException w:name="Table Web 2" w:semiHidden="1" w:unhideWhenUsed="1"/>
-    <w:lsdException w:name="Table Web 3" w:semiHidden="1" w:unhideWhenUsed="1"/>
     <w:lsdException w:name="Balloon Text" w:semiHidden="1" w:unhideWhenUsed="1"/>
     <w:lsdException w:name="Table Grid" w:uiPriority="39"/>
-    <w:lsdException w:name="Table Theme" w:semiHidden="1" w:unhideWhenUsed="1"/>
     <w:lsdException w:name="Placeholder Text" w:semiHidden="1"/>
     <w:lsdException w:name="No Spacing" w:uiPriority="1" w:qFormat="1"/>
     <w:lsdException w:name="Light Shading" w:uiPriority="60"/>
@@ -1626,16 +1669,17 @@
     <w:lsdException w:name="Smart Hyperlink" w:semiHidden="1" w:unhideWhenUsed="1"/>
     <w:lsdException w:name="Hashtag" w:semiHidden="1" w:unhideWhenUsed="1"/>
     <w:lsdException w:name="Unresolved Mention" w:semiHidden="1" w:unhideWhenUsed="1"/>
+    <w:lsdException w:name="Smart Link" w:semiHidden="1" w:unhideWhenUsed="1"/>
   </w:latentStyles>
-  <w:style w:type="paragraph" w:default="1" w:styleId="Normale">
+  <w:style w:type="paragraph" w:default="1" w:styleId="Normal">
     <w:name w:val="Normal"/>
     <w:qFormat/>
   </w:style>
-  <w:style w:type="paragraph" w:styleId="Titolo1">
+  <w:style w:type="paragraph" w:styleId="Heading1">
     <w:name w:val="heading 1"/>
-    <w:basedOn w:val="Normale"/>
-    <w:next w:val="Corpotesto"/>
-    <w:link w:val="Titolo1Carattere"/>
+    <w:basedOn w:val="Normal"/>
+    <w:next w:val="BodyText"/>
+    <w:link w:val="Heading1Char"/>
     <w:qFormat/>
     <w:rsid w:val="002416AB"/>
     <w:pPr>
@@ -1658,11 +1702,11 @@
       <w:lang w:val="en-US" w:eastAsia="zh-CN"/>
     </w:rPr>
   </w:style>
-  <w:style w:type="paragraph" w:styleId="Titolo2">
+  <w:style w:type="paragraph" w:styleId="Heading2">
     <w:name w:val="heading 2"/>
-    <w:basedOn w:val="Normale"/>
-    <w:next w:val="Corpotesto"/>
-    <w:link w:val="Titolo2Carattere"/>
+    <w:basedOn w:val="Normal"/>
+    <w:next w:val="BodyText"/>
+    <w:link w:val="Heading2Char"/>
     <w:qFormat/>
     <w:rsid w:val="002416AB"/>
     <w:pPr>
@@ -1688,13 +1732,13 @@
       <w:lang w:val="en-US" w:eastAsia="zh-CN"/>
     </w:rPr>
   </w:style>
-  <w:style w:type="character" w:default="1" w:styleId="Carpredefinitoparagrafo">
+  <w:style w:type="character" w:default="1" w:styleId="DefaultParagraphFont">
     <w:name w:val="Default Paragraph Font"/>
     <w:uiPriority w:val="1"/>
     <w:semiHidden/>
     <w:unhideWhenUsed/>
   </w:style>
-  <w:style w:type="table" w:default="1" w:styleId="Tabellanormale">
+  <w:style w:type="table" w:default="1" w:styleId="TableNormal">
     <w:name w:val="Normal Table"/>
     <w:uiPriority w:val="99"/>
     <w:semiHidden/>
@@ -1709,15 +1753,15 @@
       </w:tblCellMar>
     </w:tblPr>
   </w:style>
-  <w:style w:type="numbering" w:default="1" w:styleId="Nessunelenco">
+  <w:style w:type="numbering" w:default="1" w:styleId="NoList">
     <w:name w:val="No List"/>
     <w:uiPriority w:val="99"/>
     <w:semiHidden/>
     <w:unhideWhenUsed/>
   </w:style>
-  <w:style w:type="paragraph" w:styleId="NormaleWeb">
+  <w:style w:type="paragraph" w:styleId="NormalWeb">
     <w:name w:val="Normal (Web)"/>
-    <w:basedOn w:val="Normale"/>
+    <w:basedOn w:val="Normal"/>
     <w:uiPriority w:val="99"/>
     <w:semiHidden/>
     <w:unhideWhenUsed/>
@@ -1730,9 +1774,9 @@
       <w:lang w:eastAsia="en-GB"/>
     </w:rPr>
   </w:style>
-  <w:style w:type="paragraph" w:styleId="Paragrafoelenco">
+  <w:style w:type="paragraph" w:styleId="ListParagraph">
     <w:name w:val="List Paragraph"/>
-    <w:basedOn w:val="Normale"/>
+    <w:basedOn w:val="Normal"/>
     <w:uiPriority w:val="34"/>
     <w:qFormat/>
     <w:rsid w:val="00255D54"/>
@@ -1741,10 +1785,10 @@
       <w:contextualSpacing/>
     </w:pPr>
   </w:style>
-  <w:style w:type="character" w:customStyle="1" w:styleId="Titolo1Carattere">
-    <w:name w:val="Titolo 1 Carattere"/>
-    <w:basedOn w:val="Carpredefinitoparagrafo"/>
-    <w:link w:val="Titolo1"/>
+  <w:style w:type="character" w:customStyle="1" w:styleId="Heading1Char">
+    <w:name w:val="Heading 1 Char"/>
+    <w:basedOn w:val="DefaultParagraphFont"/>
+    <w:link w:val="Heading1"/>
     <w:rsid w:val="002416AB"/>
     <w:rPr>
       <w:rFonts w:ascii="Verdana" w:eastAsia="Verdana" w:hAnsi="Verdana" w:cs="Verdana"/>
@@ -1755,10 +1799,10 @@
       <w:lang w:val="en-US" w:eastAsia="zh-CN"/>
     </w:rPr>
   </w:style>
-  <w:style w:type="character" w:customStyle="1" w:styleId="Titolo2Carattere">
-    <w:name w:val="Titolo 2 Carattere"/>
-    <w:basedOn w:val="Carpredefinitoparagrafo"/>
-    <w:link w:val="Titolo2"/>
+  <w:style w:type="character" w:customStyle="1" w:styleId="Heading2Char">
+    <w:name w:val="Heading 2 Char"/>
+    <w:basedOn w:val="DefaultParagraphFont"/>
+    <w:link w:val="Heading2"/>
     <w:rsid w:val="002416AB"/>
     <w:rPr>
       <w:rFonts w:ascii="Verdana" w:eastAsia="Verdana" w:hAnsi="Verdana" w:cs="Times New Roman"/>
@@ -1771,10 +1815,10 @@
       <w:lang w:val="en-US" w:eastAsia="zh-CN"/>
     </w:rPr>
   </w:style>
-  <w:style w:type="paragraph" w:styleId="Corpotesto">
+  <w:style w:type="paragraph" w:styleId="BodyText">
     <w:name w:val="Body Text"/>
-    <w:basedOn w:val="Normale"/>
-    <w:link w:val="CorpotestoCarattere"/>
+    <w:basedOn w:val="Normal"/>
+    <w:link w:val="BodyTextChar"/>
     <w:uiPriority w:val="99"/>
     <w:semiHidden/>
     <w:unhideWhenUsed/>
@@ -1783,10 +1827,10 @@
       <w:spacing w:after="120"/>
     </w:pPr>
   </w:style>
-  <w:style w:type="character" w:customStyle="1" w:styleId="CorpotestoCarattere">
-    <w:name w:val="Corpo testo Carattere"/>
-    <w:basedOn w:val="Carpredefinitoparagrafo"/>
-    <w:link w:val="Corpotesto"/>
+  <w:style w:type="character" w:customStyle="1" w:styleId="BodyTextChar">
+    <w:name w:val="Body Text Char"/>
+    <w:basedOn w:val="DefaultParagraphFont"/>
+    <w:link w:val="BodyText"/>
     <w:uiPriority w:val="99"/>
     <w:semiHidden/>
     <w:rsid w:val="002416AB"/>

</xml_diff>